<commit_message>
Removed useless code. Added information to report. Fixed margins between icons
</commit_message>
<xml_diff>
--- a/Отчёты №2.docx
+++ b/Отчёты №2.docx
@@ -233,8 +233,6 @@
           <w:lang w:val="en-US"/>
         </w:rPr>
       </w:pPr>
-      <w:bookmarkStart w:id="0" w:name="_GoBack"/>
-      <w:bookmarkEnd w:id="0"/>
     </w:p>
     <w:p>
       <w:pPr>
@@ -261,7 +259,8 @@
       </w:pPr>
       <w:r>
         <w:rPr>
-          <w:lang w:val="en-US"/>
+          <w:noProof/>
+          <w:lang w:eastAsia="ru-RU"/>
         </w:rPr>
         <w:drawing>
           <wp:inline distT="0" distB="0" distL="0" distR="0" wp14:anchorId="26C84277" wp14:editId="529121D6">
@@ -313,7 +312,8 @@
       </w:r>
       <w:r>
         <w:rPr>
-          <w:lang w:val="en-US"/>
+          <w:noProof/>
+          <w:lang w:eastAsia="ru-RU"/>
         </w:rPr>
         <w:drawing>
           <wp:inline distT="0" distB="0" distL="0" distR="0" wp14:anchorId="09E0BDF1" wp14:editId="6D231550">
@@ -354,6 +354,10 @@
     </w:p>
     <w:p>
       <w:r>
+        <w:rPr>
+          <w:noProof/>
+          <w:lang w:eastAsia="ru-RU"/>
+        </w:rPr>
         <w:lastRenderedPageBreak/>
         <w:drawing>
           <wp:inline distT="0" distB="0" distL="0" distR="0" wp14:anchorId="507957E5" wp14:editId="2A2134CF">
@@ -396,7 +400,8 @@
       </w:r>
       <w:r>
         <w:rPr>
-          <w:lang w:val="en-US"/>
+          <w:noProof/>
+          <w:lang w:eastAsia="ru-RU"/>
         </w:rPr>
         <w:drawing>
           <wp:inline distT="0" distB="0" distL="0" distR="0" wp14:anchorId="4C95DB32" wp14:editId="643F55D9">
@@ -423,6 +428,75 @@
                     <a:xfrm>
                       <a:off x="0" y="0"/>
                       <a:ext cx="3287007" cy="3533370"/>
+                    </a:xfrm>
+                    <a:prstGeom prst="rect">
+                      <a:avLst/>
+                    </a:prstGeom>
+                  </pic:spPr>
+                </pic:pic>
+              </a:graphicData>
+            </a:graphic>
+          </wp:inline>
+        </w:drawing>
+      </w:r>
+    </w:p>
+    <w:p/>
+    <w:p>
+      <w:pPr>
+        <w:rPr>
+          <w:lang w:val="en-US"/>
+        </w:rPr>
+      </w:pPr>
+      <w:r>
+        <w:t>23</w:t>
+      </w:r>
+      <w:r>
+        <w:rPr>
+          <w:lang w:val="en-US"/>
+        </w:rPr>
+        <w:t xml:space="preserve">/02 </w:t>
+      </w:r>
+    </w:p>
+    <w:p>
+      <w:r>
+        <w:t>Добавлены иконки для управления задачами</w:t>
+      </w:r>
+      <w:r>
+        <w:t xml:space="preserve">: </w:t>
+      </w:r>
+      <w:r>
+        <w:t>Редактировать и Изменить. При клике на иконку происходит соответствующее действие. Так же теперь при перетягивании задачи ей статус меняется не только визуально, но и в базе данных.</w:t>
+      </w:r>
+      <w:bookmarkStart w:id="0" w:name="_GoBack"/>
+      <w:bookmarkEnd w:id="0"/>
+    </w:p>
+    <w:p>
+      <w:r>
+        <w:drawing>
+          <wp:inline distT="0" distB="0" distL="0" distR="0" wp14:anchorId="5DEF4EA6" wp14:editId="03D17115">
+            <wp:extent cx="6645910" cy="1961515"/>
+            <wp:effectExtent l="0" t="0" r="2540" b="635"/>
+            <wp:docPr id="5" name="Рисунок 5"/>
+            <wp:cNvGraphicFramePr>
+              <a:graphicFrameLocks xmlns:a="http://schemas.openxmlformats.org/drawingml/2006/main" noChangeAspect="1"/>
+            </wp:cNvGraphicFramePr>
+            <a:graphic xmlns:a="http://schemas.openxmlformats.org/drawingml/2006/main">
+              <a:graphicData uri="http://schemas.openxmlformats.org/drawingml/2006/picture">
+                <pic:pic xmlns:pic="http://schemas.openxmlformats.org/drawingml/2006/picture">
+                  <pic:nvPicPr>
+                    <pic:cNvPr id="1" name=""/>
+                    <pic:cNvPicPr/>
+                  </pic:nvPicPr>
+                  <pic:blipFill>
+                    <a:blip r:embed="rId11"/>
+                    <a:stretch>
+                      <a:fillRect/>
+                    </a:stretch>
+                  </pic:blipFill>
+                  <pic:spPr>
+                    <a:xfrm>
+                      <a:off x="0" y="0"/>
+                      <a:ext cx="6645910" cy="1961515"/>
                     </a:xfrm>
                     <a:prstGeom prst="rect">
                       <a:avLst/>

</xml_diff>